<commit_message>
Se agrego la descripción de CU-02 Cerrar sesión
</commit_message>
<xml_diff>
--- a/Documentación/CU-01 Iniciar sesión/Descripción.docx
+++ b/Documentación/CU-01 Iniciar sesión/Descripción.docx
@@ -20,7 +20,7 @@
       <w:tr>
         <w:tc>
           <w:tcPr>
-            <w:tcW w:w="918" w:type="pct"/>
+            <w:tcW w:w="944" w:type="pct"/>
           </w:tcPr>
           <w:p>
             <w:pPr>
@@ -40,14 +40,17 @@
         </w:tc>
         <w:tc>
           <w:tcPr>
-            <w:tcW w:w="4082" w:type="pct"/>
+            <w:tcW w:w="4056" w:type="pct"/>
           </w:tcPr>
           <w:p>
             <w:pPr>
               <w:jc w:val="both"/>
             </w:pPr>
             <w:r>
-              <w:t>CU-07 Registrar proveedor</w:t>
+              <w:t xml:space="preserve">CU-07 </w:t>
+            </w:r>
+            <w:r>
+              <w:t>Iniciar sesión</w:t>
             </w:r>
           </w:p>
         </w:tc>
@@ -55,7 +58,7 @@
       <w:tr>
         <w:tc>
           <w:tcPr>
-            <w:tcW w:w="918" w:type="pct"/>
+            <w:tcW w:w="944" w:type="pct"/>
           </w:tcPr>
           <w:p>
             <w:pPr>
@@ -75,20 +78,17 @@
         </w:tc>
         <w:tc>
           <w:tcPr>
-            <w:tcW w:w="4082" w:type="pct"/>
+            <w:tcW w:w="4056" w:type="pct"/>
           </w:tcPr>
           <w:p>
             <w:pPr>
               <w:jc w:val="both"/>
             </w:pPr>
             <w:r>
-              <w:t xml:space="preserve">El caso de uso tiene como finalidad registrar un nuevo </w:t>
-            </w:r>
-            <w:r>
-              <w:t>PROVEEDOR</w:t>
-            </w:r>
-            <w:r>
-              <w:t xml:space="preserve"> dentro del sistema</w:t>
+              <w:t xml:space="preserve">El caso de uso tiene como finalidad </w:t>
+            </w:r>
+            <w:r>
+              <w:t>que un actor inicie sesión en el sistema</w:t>
             </w:r>
           </w:p>
         </w:tc>
@@ -96,7 +96,7 @@
       <w:tr>
         <w:tc>
           <w:tcPr>
-            <w:tcW w:w="918" w:type="pct"/>
+            <w:tcW w:w="944" w:type="pct"/>
           </w:tcPr>
           <w:p>
             <w:pPr>
@@ -116,14 +116,26 @@
         </w:tc>
         <w:tc>
           <w:tcPr>
-            <w:tcW w:w="4082" w:type="pct"/>
+            <w:tcW w:w="4056" w:type="pct"/>
           </w:tcPr>
           <w:p>
             <w:pPr>
               <w:jc w:val="both"/>
             </w:pPr>
             <w:r>
-              <w:t>FRQ-22</w:t>
+              <w:t>FRQ</w:t>
+            </w:r>
+            <w:r>
+              <w:rPr>
+                <w:highlight w:val="yellow"/>
+              </w:rPr>
+              <w:t>-</w:t>
+            </w:r>
+            <w:r>
+              <w:rPr>
+                <w:highlight w:val="yellow"/>
+              </w:rPr>
+              <w:t>x</w:t>
             </w:r>
           </w:p>
         </w:tc>
@@ -131,7 +143,7 @@
       <w:tr>
         <w:tc>
           <w:tcPr>
-            <w:tcW w:w="918" w:type="pct"/>
+            <w:tcW w:w="944" w:type="pct"/>
           </w:tcPr>
           <w:p>
             <w:pPr>
@@ -151,7 +163,7 @@
         </w:tc>
         <w:tc>
           <w:tcPr>
-            <w:tcW w:w="4082" w:type="pct"/>
+            <w:tcW w:w="4056" w:type="pct"/>
           </w:tcPr>
           <w:p>
             <w:pPr>
@@ -159,6 +171,9 @@
             </w:pPr>
             <w:r>
               <w:t>Administrador del supermercado, paquetería</w:t>
+            </w:r>
+            <w:r>
+              <w:t>, cajero, contador</w:t>
             </w:r>
           </w:p>
         </w:tc>
@@ -166,7 +181,7 @@
       <w:tr>
         <w:tc>
           <w:tcPr>
-            <w:tcW w:w="918" w:type="pct"/>
+            <w:tcW w:w="944" w:type="pct"/>
           </w:tcPr>
           <w:p>
             <w:pPr>
@@ -186,17 +201,14 @@
         </w:tc>
         <w:tc>
           <w:tcPr>
-            <w:tcW w:w="4082" w:type="pct"/>
+            <w:tcW w:w="4056" w:type="pct"/>
           </w:tcPr>
           <w:p>
             <w:pPr>
               <w:jc w:val="both"/>
             </w:pPr>
             <w:r>
-              <w:t>El actor hace clic en el botón “</w:t>
-            </w:r>
-            <w:r>
-              <w:t>Registrar proveedor”</w:t>
+              <w:t>El actor inicia la aplicación</w:t>
             </w:r>
           </w:p>
         </w:tc>
@@ -204,7 +216,7 @@
       <w:tr>
         <w:tc>
           <w:tcPr>
-            <w:tcW w:w="918" w:type="pct"/>
+            <w:tcW w:w="944" w:type="pct"/>
           </w:tcPr>
           <w:p>
             <w:pPr>
@@ -224,26 +236,14 @@
         </w:tc>
         <w:tc>
           <w:tcPr>
-            <w:tcW w:w="4082" w:type="pct"/>
+            <w:tcW w:w="4056" w:type="pct"/>
           </w:tcPr>
           <w:p>
             <w:pPr>
               <w:jc w:val="both"/>
             </w:pPr>
             <w:r>
-              <w:t xml:space="preserve">PRE-01 </w:t>
-            </w:r>
-            <w:r>
-              <w:t xml:space="preserve">El </w:t>
-            </w:r>
-            <w:r>
-              <w:t xml:space="preserve">RFC del </w:t>
-            </w:r>
-            <w:r>
-              <w:t>PROVEEDOR</w:t>
-            </w:r>
-            <w:r>
-              <w:t xml:space="preserve"> no debe estar registrado previamente en el sistema</w:t>
+              <w:t>PRE-01 El actor debe estar registrado en la base de datos</w:t>
             </w:r>
           </w:p>
         </w:tc>
@@ -251,7 +251,7 @@
       <w:tr>
         <w:tc>
           <w:tcPr>
-            <w:tcW w:w="918" w:type="pct"/>
+            <w:tcW w:w="944" w:type="pct"/>
           </w:tcPr>
           <w:p>
             <w:pPr>
@@ -271,7 +271,7 @@
         </w:tc>
         <w:tc>
           <w:tcPr>
-            <w:tcW w:w="4082" w:type="pct"/>
+            <w:tcW w:w="4056" w:type="pct"/>
           </w:tcPr>
           <w:p>
             <w:pPr>
@@ -283,22 +283,24 @@
               <w:jc w:val="both"/>
             </w:pPr>
             <w:r>
-              <w:t>El sistema muestra la ventana “Registra</w:t>
-            </w:r>
-            <w:r>
-              <w:t xml:space="preserve">r </w:t>
-            </w:r>
-            <w:r>
-              <w:t xml:space="preserve">proveedor” con </w:t>
-            </w:r>
-            <w:r>
-              <w:t>el campo RFC y los campos d</w:t>
-            </w:r>
-            <w:r>
-              <w:t>e</w:t>
-            </w:r>
-            <w:r>
-              <w:t xml:space="preserve"> correo, nombre, y teléfono. Un botón “Registrar” que se encuentra deshabilitado y un botón “Cancelar”.</w:t>
+              <w:t>El sistema muestra la ventana “</w:t>
+            </w:r>
+            <w:proofErr w:type="spellStart"/>
+            <w:r>
+              <w:t>Login</w:t>
+            </w:r>
+            <w:proofErr w:type="spellEnd"/>
+            <w:r>
+              <w:t>” con los campos de correo y contraseña y un botón “</w:t>
+            </w:r>
+            <w:r>
+              <w:t>Iniciar sesión</w:t>
+            </w:r>
+            <w:r>
+              <w:t>”</w:t>
+            </w:r>
+            <w:r>
+              <w:t xml:space="preserve"> deshabilitado.</w:t>
             </w:r>
           </w:p>
           <w:p>
@@ -311,10 +313,10 @@
               <w:jc w:val="both"/>
             </w:pPr>
             <w:r>
-              <w:t>El actor ingresa el RFC.  (FA-01</w:t>
-            </w:r>
-            <w:r>
-              <w:t>)</w:t>
+              <w:t>El</w:t>
+            </w:r>
+            <w:r>
+              <w:t xml:space="preserve"> actor ingresa su correo y contraseña.</w:t>
             </w:r>
           </w:p>
           <w:p>
@@ -327,13 +329,7 @@
               <w:jc w:val="both"/>
             </w:pPr>
             <w:r>
-              <w:t>El sistema valida que el RFC no se encuentre registrado previamente y habilita los demás campos.</w:t>
-            </w:r>
-            <w:r>
-              <w:t xml:space="preserve"> (</w:t>
-            </w:r>
-            <w:r>
-              <w:t>FA-02)</w:t>
+              <w:t>El sistema habilita el botón “Iniciar sesión”.</w:t>
             </w:r>
           </w:p>
           <w:p>
@@ -346,10 +342,7 @@
               <w:jc w:val="both"/>
             </w:pPr>
             <w:r>
-              <w:t>El actor llena todos los campos solicitados.</w:t>
-            </w:r>
-            <w:r>
-              <w:t xml:space="preserve"> (FA-01)</w:t>
+              <w:t>El actor da clic en el botón “Iniciar sesión”.</w:t>
             </w:r>
           </w:p>
           <w:p>
@@ -362,25 +355,15 @@
               <w:jc w:val="both"/>
             </w:pPr>
             <w:r>
-              <w:t>El sistema v</w:t>
-            </w:r>
-            <w:r>
-              <w:t>a</w:t>
-            </w:r>
-            <w:r>
-              <w:t xml:space="preserve">lida los datos ingresados </w:t>
-            </w:r>
-            <w:r>
-              <w:t>(FA-0</w:t>
-            </w:r>
-            <w:r>
-              <w:t>3</w:t>
-            </w:r>
-            <w:r>
-              <w:t xml:space="preserve">) </w:t>
-            </w:r>
-            <w:r>
-              <w:t>y habilita el botón “Registrar”.</w:t>
+              <w:t>El sistema verifica las credenciales del actor son correctas, cierra la ventana “</w:t>
+            </w:r>
+            <w:proofErr w:type="spellStart"/>
+            <w:r>
+              <w:t>Login</w:t>
+            </w:r>
+            <w:proofErr w:type="spellEnd"/>
+            <w:r>
+              <w:t>” y abre la ventana “Menú principal”. (FA-01, EX-01).</w:t>
             </w:r>
           </w:p>
           <w:p>
@@ -393,76 +376,6 @@
               <w:jc w:val="both"/>
             </w:pPr>
             <w:r>
-              <w:t>El actor hace clic en el botón “Registrar”.</w:t>
-            </w:r>
-            <w:r>
-              <w:t xml:space="preserve"> (FA-01)</w:t>
-            </w:r>
-          </w:p>
-          <w:p>
-            <w:pPr>
-              <w:pStyle w:val="Prrafodelista"/>
-              <w:numPr>
-                <w:ilvl w:val="0"/>
-                <w:numId w:val="3"/>
-              </w:numPr>
-              <w:jc w:val="both"/>
-            </w:pPr>
-            <w:r>
-              <w:t xml:space="preserve">El sistema guarda el registro </w:t>
-            </w:r>
-            <w:r>
-              <w:t xml:space="preserve">del PROVEEDOR </w:t>
-            </w:r>
-            <w:r>
-              <w:t xml:space="preserve">dentro de la base de datos </w:t>
-            </w:r>
-            <w:r>
-              <w:t xml:space="preserve">(EX-01) </w:t>
-            </w:r>
-            <w:r>
-              <w:t>y muestra un</w:t>
-            </w:r>
-            <w:r>
-              <w:t>a ventana emergente con el mensaje “El registro del proveedor [Nombre]” se ha realizado correctamente y un botón “Aceptar”</w:t>
-            </w:r>
-          </w:p>
-          <w:p>
-            <w:pPr>
-              <w:pStyle w:val="Prrafodelista"/>
-              <w:numPr>
-                <w:ilvl w:val="0"/>
-                <w:numId w:val="3"/>
-              </w:numPr>
-              <w:jc w:val="both"/>
-            </w:pPr>
-            <w:r>
-              <w:t>El actor hace clic en el botón “Aceptar”.</w:t>
-            </w:r>
-          </w:p>
-          <w:p>
-            <w:pPr>
-              <w:pStyle w:val="Prrafodelista"/>
-              <w:numPr>
-                <w:ilvl w:val="0"/>
-                <w:numId w:val="3"/>
-              </w:numPr>
-              <w:jc w:val="both"/>
-            </w:pPr>
-            <w:r>
-              <w:t>El sistema cierra la ventana emergente y la ventana “Registrar proveedor”.</w:t>
-            </w:r>
-          </w:p>
-          <w:p>
-            <w:pPr>
-              <w:pStyle w:val="Prrafodelista"/>
-              <w:numPr>
-                <w:ilvl w:val="0"/>
-                <w:numId w:val="3"/>
-              </w:numPr>
-              <w:jc w:val="both"/>
-            </w:pPr>
-            <w:r>
               <w:t>Fin del caso de uso.</w:t>
             </w:r>
           </w:p>
@@ -471,7 +384,7 @@
       <w:tr>
         <w:tc>
           <w:tcPr>
-            <w:tcW w:w="918" w:type="pct"/>
+            <w:tcW w:w="944" w:type="pct"/>
           </w:tcPr>
           <w:p>
             <w:pPr>
@@ -491,101 +404,17 @@
         </w:tc>
         <w:tc>
           <w:tcPr>
-            <w:tcW w:w="4082" w:type="pct"/>
+            <w:tcW w:w="4056" w:type="pct"/>
           </w:tcPr>
           <w:p>
             <w:pPr>
               <w:jc w:val="both"/>
             </w:pPr>
             <w:r>
-              <w:t>FA-01 Cancelar</w:t>
-            </w:r>
-          </w:p>
-          <w:p>
-            <w:pPr>
-              <w:pStyle w:val="Prrafodelista"/>
-              <w:numPr>
-                <w:ilvl w:val="0"/>
-                <w:numId w:val="4"/>
-              </w:numPr>
-              <w:jc w:val="both"/>
-            </w:pPr>
-            <w:r>
-              <w:t>El actor hace clic en el botón “Cancelar”</w:t>
-            </w:r>
-          </w:p>
-          <w:p>
-            <w:pPr>
-              <w:pStyle w:val="Prrafodelista"/>
-              <w:numPr>
-                <w:ilvl w:val="0"/>
-                <w:numId w:val="4"/>
-              </w:numPr>
-              <w:jc w:val="both"/>
-            </w:pPr>
-            <w:r>
-              <w:t>El sistema cierra la ventana “Registrar proveedor”</w:t>
-            </w:r>
-          </w:p>
-          <w:p>
-            <w:pPr>
-              <w:pStyle w:val="Prrafodelista"/>
-              <w:numPr>
-                <w:ilvl w:val="0"/>
-                <w:numId w:val="4"/>
-              </w:numPr>
-              <w:jc w:val="both"/>
-            </w:pPr>
-            <w:r>
-              <w:t>Fin del caso de uso</w:t>
-            </w:r>
-          </w:p>
-          <w:p>
-            <w:pPr>
-              <w:jc w:val="both"/>
-            </w:pPr>
-            <w:r>
-              <w:t>FA-02 RFC registrado</w:t>
-            </w:r>
-          </w:p>
-          <w:p>
-            <w:pPr>
-              <w:pStyle w:val="Prrafodelista"/>
-              <w:numPr>
-                <w:ilvl w:val="0"/>
-                <w:numId w:val="7"/>
-              </w:numPr>
-              <w:jc w:val="both"/>
-            </w:pPr>
-            <w:r>
-              <w:t>El sistema muestra el mensaje “El RFC ingresado ya se encuentra registrado”.</w:t>
-            </w:r>
-          </w:p>
-          <w:p>
-            <w:pPr>
-              <w:pStyle w:val="Prrafodelista"/>
-              <w:numPr>
-                <w:ilvl w:val="0"/>
-                <w:numId w:val="7"/>
-              </w:numPr>
-              <w:jc w:val="both"/>
-            </w:pPr>
-            <w:r>
-              <w:t>Vuelve al flujo normal en el paso 2.</w:t>
-            </w:r>
-          </w:p>
-          <w:p>
-            <w:pPr>
-              <w:jc w:val="both"/>
-            </w:pPr>
-            <w:r>
-              <w:t>FA-0</w:t>
-            </w:r>
-            <w:r>
-              <w:t>3</w:t>
-            </w:r>
-            <w:r>
-              <w:t xml:space="preserve"> Datos inválidos</w:t>
+              <w:t xml:space="preserve">FA-01 </w:t>
+            </w:r>
+            <w:r>
+              <w:t>Datos inválidos</w:t>
             </w:r>
           </w:p>
           <w:p>
@@ -598,7 +427,22 @@
               <w:jc w:val="both"/>
             </w:pPr>
             <w:r>
-              <w:t>El sistema muestra un mensaje debajo del campo de texto que tiene los datos inválidos mostrando el error.</w:t>
+              <w:t xml:space="preserve">El sistema muestra </w:t>
+            </w:r>
+            <w:r>
+              <w:t>el</w:t>
+            </w:r>
+            <w:r>
+              <w:t xml:space="preserve"> mensaje</w:t>
+            </w:r>
+            <w:r>
+              <w:t xml:space="preserve"> “Correo y/o contraseña incorrectos, verifique e inténtelo de nuevo”</w:t>
+            </w:r>
+            <w:r>
+              <w:t xml:space="preserve"> debajo del </w:t>
+            </w:r>
+            <w:r>
+              <w:t>botón “Iniciar sesión”.</w:t>
             </w:r>
           </w:p>
           <w:p>
@@ -619,7 +463,7 @@
       <w:tr>
         <w:tc>
           <w:tcPr>
-            <w:tcW w:w="918" w:type="pct"/>
+            <w:tcW w:w="944" w:type="pct"/>
           </w:tcPr>
           <w:p>
             <w:pPr>
@@ -639,7 +483,7 @@
         </w:tc>
         <w:tc>
           <w:tcPr>
-            <w:tcW w:w="4082" w:type="pct"/>
+            <w:tcW w:w="4056" w:type="pct"/>
           </w:tcPr>
           <w:p>
             <w:pPr>
@@ -706,7 +550,7 @@
       <w:tr>
         <w:tc>
           <w:tcPr>
-            <w:tcW w:w="918" w:type="pct"/>
+            <w:tcW w:w="944" w:type="pct"/>
           </w:tcPr>
           <w:p>
             <w:pPr>
@@ -726,11 +570,14 @@
         </w:tc>
         <w:tc>
           <w:tcPr>
-            <w:tcW w:w="4082" w:type="pct"/>
+            <w:tcW w:w="4056" w:type="pct"/>
           </w:tcPr>
           <w:p>
             <w:r>
-              <w:t>POS-01 El PROVEEDOR queda registrado en el sistema.</w:t>
+              <w:t xml:space="preserve">POS-01 El </w:t>
+            </w:r>
+            <w:r>
+              <w:t>sistema permite el acceso al usuario</w:t>
             </w:r>
           </w:p>
         </w:tc>

</xml_diff>

<commit_message>
Se modificó la descripción de CU-01 iniciar sesión
</commit_message>
<xml_diff>
--- a/Documentación/CU-01 Iniciar sesión/Descripción.docx
+++ b/Documentación/CU-01 Iniciar sesión/Descripción.docx
@@ -126,16 +126,10 @@
               <w:t>FRQ</w:t>
             </w:r>
             <w:r>
-              <w:rPr>
-                <w:highlight w:val="yellow"/>
-              </w:rPr>
-              <w:t>-</w:t>
-            </w:r>
-            <w:r>
-              <w:rPr>
-                <w:highlight w:val="yellow"/>
-              </w:rPr>
-              <w:t>x</w:t>
+              <w:t>-35</w:t>
+            </w:r>
+            <w:r>
+              <w:t>, NFRQ-03, NFRQ-08</w:t>
             </w:r>
           </w:p>
         </w:tc>
@@ -287,7 +281,7 @@
             </w:r>
             <w:proofErr w:type="spellStart"/>
             <w:r>
-              <w:t>Login</w:t>
+              <w:t>IniciarSesiónView</w:t>
             </w:r>
             <w:proofErr w:type="spellEnd"/>
             <w:r>
@@ -355,15 +349,52 @@
               <w:jc w:val="both"/>
             </w:pPr>
             <w:r>
-              <w:t>El sistema verifica las credenciales del actor son correctas, cierra la ventana “</w:t>
+              <w:t>El sistema consulta el EMPLEADO en la base de datos, descifra la contraseña y verifica que las credenciales sean correctas</w:t>
+            </w:r>
+            <w:r>
+              <w:t>, cierra la ventana “</w:t>
             </w:r>
             <w:proofErr w:type="spellStart"/>
             <w:r>
-              <w:t>Login</w:t>
+              <w:t>IniciarSesiónView</w:t>
             </w:r>
             <w:proofErr w:type="spellEnd"/>
             <w:r>
-              <w:t>” y abre la ventana “Menú principal”. (FA-01, EX-01).</w:t>
+              <w:t>” y abre la ventana “</w:t>
+            </w:r>
+            <w:proofErr w:type="spellStart"/>
+            <w:r>
+              <w:t>PrincipalView</w:t>
+            </w:r>
+            <w:proofErr w:type="spellEnd"/>
+            <w:r>
+              <w:t>”</w:t>
+            </w:r>
+            <w:r>
+              <w:t xml:space="preserve"> y rellena los siguientes campos con la información del </w:t>
+            </w:r>
+            <w:r>
+              <w:t>EMPLEADO</w:t>
+            </w:r>
+            <w:proofErr w:type="gramStart"/>
+            <w:r>
+              <w:t>:</w:t>
+            </w:r>
+            <w:r>
+              <w:t xml:space="preserve"> ”No</w:t>
+            </w:r>
+            <w:proofErr w:type="gramEnd"/>
+            <w:r>
+              <w:t>. Empleado”, “Puesto”, “Teléfono”, “RFC”, “Correo electrónico”</w:t>
+            </w:r>
+            <w:r>
+              <w:t xml:space="preserve"> </w:t>
+            </w:r>
+            <w:r>
+              <w:t>(Inhabilitados)</w:t>
+            </w:r>
+            <w:r>
+              <w:t>. (FA-01, EX-01).</w:t>
             </w:r>
           </w:p>
           <w:p>
@@ -577,7 +608,15 @@
               <w:t xml:space="preserve">POS-01 El </w:t>
             </w:r>
             <w:r>
-              <w:t>sistema permite el acceso al usuario</w:t>
+              <w:t xml:space="preserve">sistema </w:t>
+            </w:r>
+            <w:r>
+              <w:t>deja autenticado al EMPLEADO.</w:t>
+            </w:r>
+          </w:p>
+          <w:p>
+            <w:r>
+              <w:t>POS-02 El sistema autoriza al EMPLEADO a operaciones en base a su PUESTO.</w:t>
             </w:r>
           </w:p>
         </w:tc>

</xml_diff>

<commit_message>
Se modificó la descripción de CU-02
</commit_message>
<xml_diff>
--- a/Documentación/CU-01 Iniciar sesión/Descripción.docx
+++ b/Documentación/CU-01 Iniciar sesión/Descripción.docx
@@ -517,11 +517,20 @@
             <w:tcW w:w="4056" w:type="pct"/>
           </w:tcPr>
           <w:p>
-            <w:pPr>
-              <w:jc w:val="both"/>
-            </w:pPr>
-            <w:r>
-              <w:t>EX-01 No hay conexión con la base de datos</w:t>
+            <w:r>
+              <w:t xml:space="preserve">EX-01 No hay </w:t>
+            </w:r>
+            <w:r>
+              <w:t>C</w:t>
+            </w:r>
+            <w:r>
+              <w:t xml:space="preserve">onexión a la </w:t>
+            </w:r>
+            <w:r>
+              <w:t>R</w:t>
+            </w:r>
+            <w:r>
+              <w:t>ed</w:t>
             </w:r>
           </w:p>
           <w:p>
@@ -529,12 +538,25 @@
               <w:pStyle w:val="Prrafodelista"/>
               <w:numPr>
                 <w:ilvl w:val="0"/>
-                <w:numId w:val="6"/>
+                <w:numId w:val="8"/>
               </w:numPr>
-              <w:jc w:val="both"/>
-            </w:pPr>
-            <w:r>
-              <w:t>El sistema muestra una ventana emergente con el mensaje “No hay conexión, inténtelo más tarde” y un botón “Aceptar”.</w:t>
+            </w:pPr>
+            <w:r>
+              <w:t xml:space="preserve">El sistema muestra en pantalla la ventana </w:t>
+            </w:r>
+            <w:proofErr w:type="spellStart"/>
+            <w:r>
+              <w:t>ErrorView</w:t>
+            </w:r>
+            <w:proofErr w:type="spellEnd"/>
+            <w:r>
+              <w:t xml:space="preserve"> con el mensaje “No se pudo conectar a </w:t>
+            </w:r>
+            <w:r>
+              <w:t>la red de la empresa</w:t>
+            </w:r>
+            <w:r>
+              <w:t>, por favor revise su conexión” junto con un botón de aceptar.</w:t>
             </w:r>
           </w:p>
           <w:p>
@@ -542,12 +564,17 @@
               <w:pStyle w:val="Prrafodelista"/>
               <w:numPr>
                 <w:ilvl w:val="0"/>
-                <w:numId w:val="6"/>
+                <w:numId w:val="8"/>
               </w:numPr>
-              <w:jc w:val="both"/>
-            </w:pPr>
-            <w:r>
-              <w:t>El actor hace clic en el botón “Aceptar”.</w:t>
+            </w:pPr>
+            <w:r>
+              <w:t xml:space="preserve">El </w:t>
+            </w:r>
+            <w:r>
+              <w:t xml:space="preserve">cajero </w:t>
+            </w:r>
+            <w:r>
+              <w:t>da clic en “Aceptar”.</w:t>
             </w:r>
           </w:p>
           <w:p>
@@ -555,12 +582,39 @@
               <w:pStyle w:val="Prrafodelista"/>
               <w:numPr>
                 <w:ilvl w:val="0"/>
-                <w:numId w:val="6"/>
+                <w:numId w:val="8"/>
               </w:numPr>
-              <w:jc w:val="both"/>
-            </w:pPr>
-            <w:r>
-              <w:t>El sistema cierra la ventana emergente.</w:t>
+            </w:pPr>
+            <w:r>
+              <w:t xml:space="preserve">El sistema cierra las ventanas </w:t>
+            </w:r>
+            <w:r>
+              <w:t>“</w:t>
+            </w:r>
+            <w:proofErr w:type="spellStart"/>
+            <w:r>
+              <w:t>ErrorView</w:t>
+            </w:r>
+            <w:proofErr w:type="spellEnd"/>
+            <w:r>
+              <w:t>”</w:t>
+            </w:r>
+            <w:r>
+              <w:t xml:space="preserve"> y </w:t>
+            </w:r>
+            <w:r>
+              <w:t>“</w:t>
+            </w:r>
+            <w:proofErr w:type="spellStart"/>
+            <w:r>
+              <w:t>IniciarSesiónView</w:t>
+            </w:r>
+            <w:proofErr w:type="spellEnd"/>
+            <w:r>
+              <w:t>”</w:t>
+            </w:r>
+            <w:r>
+              <w:t xml:space="preserve">. </w:t>
             </w:r>
           </w:p>
           <w:p>
@@ -568,12 +622,14 @@
               <w:pStyle w:val="Prrafodelista"/>
               <w:numPr>
                 <w:ilvl w:val="0"/>
-                <w:numId w:val="6"/>
+                <w:numId w:val="8"/>
               </w:numPr>
-              <w:jc w:val="both"/>
-            </w:pPr>
-            <w:r>
-              <w:t xml:space="preserve">Fin del caso de uso </w:t>
+            </w:pPr>
+            <w:r>
+              <w:t>Regresa al flujo normal en el último paso.</w:t>
+            </w:r>
+            <w:r>
+              <w:t xml:space="preserve"> </w:t>
             </w:r>
           </w:p>
         </w:tc>
@@ -992,6 +1048,95 @@
     </w:lvl>
   </w:abstractNum>
   <w:abstractNum w:abstractNumId="4" w15:restartNumberingAfterBreak="0">
+    <w:nsid w:val="43CD5C25"/>
+    <w:multiLevelType w:val="hybridMultilevel"/>
+    <w:tmpl w:val="5B9E28C0"/>
+    <w:lvl w:ilvl="0" w:tplc="080A000F">
+      <w:start w:val="1"/>
+      <w:numFmt w:val="decimal"/>
+      <w:lvlText w:val="%1."/>
+      <w:lvlJc w:val="left"/>
+      <w:pPr>
+        <w:ind w:left="720" w:hanging="360"/>
+      </w:pPr>
+      <w:rPr>
+        <w:rFonts w:hint="default"/>
+      </w:rPr>
+    </w:lvl>
+    <w:lvl w:ilvl="1" w:tplc="080A0019" w:tentative="1">
+      <w:start w:val="1"/>
+      <w:numFmt w:val="lowerLetter"/>
+      <w:lvlText w:val="%2."/>
+      <w:lvlJc w:val="left"/>
+      <w:pPr>
+        <w:ind w:left="1440" w:hanging="360"/>
+      </w:pPr>
+    </w:lvl>
+    <w:lvl w:ilvl="2" w:tplc="080A001B" w:tentative="1">
+      <w:start w:val="1"/>
+      <w:numFmt w:val="lowerRoman"/>
+      <w:lvlText w:val="%3."/>
+      <w:lvlJc w:val="right"/>
+      <w:pPr>
+        <w:ind w:left="2160" w:hanging="180"/>
+      </w:pPr>
+    </w:lvl>
+    <w:lvl w:ilvl="3" w:tplc="080A000F" w:tentative="1">
+      <w:start w:val="1"/>
+      <w:numFmt w:val="decimal"/>
+      <w:lvlText w:val="%4."/>
+      <w:lvlJc w:val="left"/>
+      <w:pPr>
+        <w:ind w:left="2880" w:hanging="360"/>
+      </w:pPr>
+    </w:lvl>
+    <w:lvl w:ilvl="4" w:tplc="080A0019" w:tentative="1">
+      <w:start w:val="1"/>
+      <w:numFmt w:val="lowerLetter"/>
+      <w:lvlText w:val="%5."/>
+      <w:lvlJc w:val="left"/>
+      <w:pPr>
+        <w:ind w:left="3600" w:hanging="360"/>
+      </w:pPr>
+    </w:lvl>
+    <w:lvl w:ilvl="5" w:tplc="080A001B" w:tentative="1">
+      <w:start w:val="1"/>
+      <w:numFmt w:val="lowerRoman"/>
+      <w:lvlText w:val="%6."/>
+      <w:lvlJc w:val="right"/>
+      <w:pPr>
+        <w:ind w:left="4320" w:hanging="180"/>
+      </w:pPr>
+    </w:lvl>
+    <w:lvl w:ilvl="6" w:tplc="080A000F" w:tentative="1">
+      <w:start w:val="1"/>
+      <w:numFmt w:val="decimal"/>
+      <w:lvlText w:val="%7."/>
+      <w:lvlJc w:val="left"/>
+      <w:pPr>
+        <w:ind w:left="5040" w:hanging="360"/>
+      </w:pPr>
+    </w:lvl>
+    <w:lvl w:ilvl="7" w:tplc="080A0019" w:tentative="1">
+      <w:start w:val="1"/>
+      <w:numFmt w:val="lowerLetter"/>
+      <w:lvlText w:val="%8."/>
+      <w:lvlJc w:val="left"/>
+      <w:pPr>
+        <w:ind w:left="5760" w:hanging="360"/>
+      </w:pPr>
+    </w:lvl>
+    <w:lvl w:ilvl="8" w:tplc="080A001B" w:tentative="1">
+      <w:start w:val="1"/>
+      <w:numFmt w:val="lowerRoman"/>
+      <w:lvlText w:val="%9."/>
+      <w:lvlJc w:val="right"/>
+      <w:pPr>
+        <w:ind w:left="6480" w:hanging="180"/>
+      </w:pPr>
+    </w:lvl>
+  </w:abstractNum>
+  <w:abstractNum w:abstractNumId="5" w15:restartNumberingAfterBreak="0">
     <w:nsid w:val="51A73A68"/>
     <w:multiLevelType w:val="hybridMultilevel"/>
     <w:tmpl w:val="56429370"/>
@@ -1080,7 +1225,7 @@
       </w:pPr>
     </w:lvl>
   </w:abstractNum>
-  <w:abstractNum w:abstractNumId="5" w15:restartNumberingAfterBreak="0">
+  <w:abstractNum w:abstractNumId="6" w15:restartNumberingAfterBreak="0">
     <w:nsid w:val="62DD0A0D"/>
     <w:multiLevelType w:val="hybridMultilevel"/>
     <w:tmpl w:val="36C6C4D2"/>
@@ -1192,7 +1337,7 @@
       </w:rPr>
     </w:lvl>
   </w:abstractNum>
-  <w:abstractNum w:abstractNumId="6" w15:restartNumberingAfterBreak="0">
+  <w:abstractNum w:abstractNumId="7" w15:restartNumberingAfterBreak="0">
     <w:nsid w:val="6AE17504"/>
     <w:multiLevelType w:val="hybridMultilevel"/>
     <w:tmpl w:val="74601E1E"/>
@@ -1282,16 +1427,16 @@
     </w:lvl>
   </w:abstractNum>
   <w:num w:numId="1" w16cid:durableId="1540433531">
-    <w:abstractNumId w:val="5"/>
+    <w:abstractNumId w:val="6"/>
   </w:num>
   <w:num w:numId="2" w16cid:durableId="1057048595">
-    <w:abstractNumId w:val="6"/>
+    <w:abstractNumId w:val="7"/>
   </w:num>
   <w:num w:numId="3" w16cid:durableId="1600135780">
     <w:abstractNumId w:val="0"/>
   </w:num>
   <w:num w:numId="4" w16cid:durableId="475494482">
-    <w:abstractNumId w:val="4"/>
+    <w:abstractNumId w:val="5"/>
   </w:num>
   <w:num w:numId="5" w16cid:durableId="290944375">
     <w:abstractNumId w:val="1"/>
@@ -1301,6 +1446,9 @@
   </w:num>
   <w:num w:numId="7" w16cid:durableId="1655530073">
     <w:abstractNumId w:val="3"/>
+  </w:num>
+  <w:num w:numId="8" w16cid:durableId="1630431516">
+    <w:abstractNumId w:val="4"/>
   </w:num>
 </w:numbering>
 </file>

</xml_diff>

<commit_message>
Se agrego la descripción de CU-03 Registrar producto
</commit_message>
<xml_diff>
--- a/Documentación/CU-01 Iniciar sesión/Descripción.docx
+++ b/Documentación/CU-01 Iniciar sesión/Descripción.docx
@@ -47,7 +47,13 @@
               <w:jc w:val="both"/>
             </w:pPr>
             <w:r>
-              <w:t xml:space="preserve">CU-07 </w:t>
+              <w:t>CU-0</w:t>
+            </w:r>
+            <w:r>
+              <w:t>1</w:t>
+            </w:r>
+            <w:r>
+              <w:t xml:space="preserve"> </w:t>
             </w:r>
             <w:r>
               <w:t>Iniciar sesión</w:t>
@@ -376,16 +382,11 @@
             <w:r>
               <w:t>EMPLEADO</w:t>
             </w:r>
-            <w:proofErr w:type="gramStart"/>
             <w:r>
               <w:t>:</w:t>
             </w:r>
             <w:r>
-              <w:t xml:space="preserve"> ”No</w:t>
-            </w:r>
-            <w:proofErr w:type="gramEnd"/>
-            <w:r>
-              <w:t>. Empleado”, “Puesto”, “Teléfono”, “RFC”, “Correo electrónico”</w:t>
+              <w:t xml:space="preserve"> ”No. Empleado”, “Puesto”, “Teléfono”, “RFC”, “Correo electrónico”</w:t>
             </w:r>
             <w:r>
               <w:t xml:space="preserve"> </w:t>

</xml_diff>

<commit_message>
Se agregó la descripción de CU-04 Ver producto
</commit_message>
<xml_diff>
--- a/Documentación/CU-01 Iniciar sesión/Descripción.docx
+++ b/Documentación/CU-01 Iniciar sesión/Descripción.docx
@@ -355,10 +355,46 @@
               <w:jc w:val="both"/>
             </w:pPr>
             <w:r>
-              <w:t>El sistema consulta el EMPLEADO en la base de datos, descifra la contraseña y verifica que las credenciales sean correctas</w:t>
-            </w:r>
-            <w:r>
-              <w:t>, cierra la ventana “</w:t>
+              <w:t>El sistema consulta el EMPLEADO en la base de datos</w:t>
+            </w:r>
+            <w:r>
+              <w:t xml:space="preserve"> (</w:t>
+            </w:r>
+            <w:r>
+              <w:t>EX-01</w:t>
+            </w:r>
+            <w:r>
+              <w:t>)</w:t>
+            </w:r>
+            <w:r>
+              <w:t>,</w:t>
+            </w:r>
+          </w:p>
+          <w:p>
+            <w:pPr>
+              <w:pStyle w:val="Prrafodelista"/>
+              <w:jc w:val="both"/>
+            </w:pPr>
+            <w:r>
+              <w:t>descifra la contraseña y verifica que las credenciales sean correctas</w:t>
+            </w:r>
+            <w:r>
+              <w:t xml:space="preserve"> </w:t>
+            </w:r>
+            <w:r>
+              <w:t>(FA-01)</w:t>
+            </w:r>
+            <w:r>
+              <w:t>,</w:t>
+            </w:r>
+          </w:p>
+          <w:p>
+            <w:pPr>
+              <w:pStyle w:val="Prrafodelista"/>
+              <w:jc w:val="both"/>
+            </w:pPr>
+            <w:r>
+              <w:t>cierra la ventana “</w:t>
             </w:r>
             <w:proofErr w:type="spellStart"/>
             <w:r>
@@ -382,11 +418,16 @@
             <w:r>
               <w:t>EMPLEADO</w:t>
             </w:r>
+            <w:proofErr w:type="gramStart"/>
             <w:r>
               <w:t>:</w:t>
             </w:r>
             <w:r>
-              <w:t xml:space="preserve"> ”No. Empleado”, “Puesto”, “Teléfono”, “RFC”, “Correo electrónico”</w:t>
+              <w:t xml:space="preserve"> ”No</w:t>
+            </w:r>
+            <w:proofErr w:type="gramEnd"/>
+            <w:r>
+              <w:t>. Empleado”, “Puesto”, “Teléfono”, “RFC”, “Correo electrónico”</w:t>
             </w:r>
             <w:r>
               <w:t xml:space="preserve"> </w:t>
@@ -395,7 +436,7 @@
               <w:t>(Inhabilitados)</w:t>
             </w:r>
             <w:r>
-              <w:t>. (FA-01, EX-01).</w:t>
+              <w:t xml:space="preserve">. </w:t>
             </w:r>
           </w:p>
           <w:p>
@@ -554,10 +595,19 @@
               <w:t xml:space="preserve"> con el mensaje “No se pudo conectar a </w:t>
             </w:r>
             <w:r>
-              <w:t>la red de la empresa</w:t>
-            </w:r>
-            <w:r>
-              <w:t>, por favor revise su conexión” junto con un botón de aceptar.</w:t>
+              <w:t xml:space="preserve">la red </w:t>
+            </w:r>
+            <w:r>
+              <w:t>del supermercado</w:t>
+            </w:r>
+            <w:r>
+              <w:t xml:space="preserve">, </w:t>
+            </w:r>
+            <w:r>
+              <w:t>inténtelo de nuevo más tarde</w:t>
+            </w:r>
+            <w:r>
+              <w:t>” junto con un botón de aceptar.</w:t>
             </w:r>
           </w:p>
           <w:p>
@@ -679,7 +729,13 @@
         </w:tc>
       </w:tr>
     </w:tbl>
-    <w:p/>
+    <w:p>
+      <w:pPr>
+        <w:rPr>
+          <w:u w:val="single"/>
+        </w:rPr>
+      </w:pPr>
+    </w:p>
     <w:sectPr>
       <w:pgSz w:w="12240" w:h="15840"/>
       <w:pgMar w:top="720" w:right="720" w:bottom="720" w:left="720" w:header="708" w:footer="708" w:gutter="0"/>

</xml_diff>